<commit_message>
Project model comparisons, latest minutes and updated task roadmap in readme.md
</commit_message>
<xml_diff>
--- a/Minutes/2018.11.23.docx
+++ b/Minutes/2018.11.23.docx
@@ -36,10 +36,54 @@
         <w:t>Outcomes:</w:t>
       </w:r>
     </w:p>
-    <w:p/>
-    <w:p>
+    <w:p>
+      <w:r>
+        <w:t>Investigate contracts for followers to stick to their zones.</w:t>
+      </w:r>
+    </w:p>
+    <w:p>
+      <w:r>
+        <w:t>Should</w:t>
+      </w:r>
+      <w:r>
+        <w:t xml:space="preserve"> the leader plan with full knowledge of follower poses, or do the trajectory optimization using knowledge of the contracts?</w:t>
+      </w:r>
+    </w:p>
+    <w:p>
+      <w:r>
+        <w:t xml:space="preserve">Should the contracts </w:t>
+      </w:r>
+      <w:proofErr w:type="gramStart"/>
+      <w:r>
+        <w:t>remain</w:t>
+      </w:r>
+      <w:proofErr w:type="gramEnd"/>
+      <w:r>
+        <w:t xml:space="preserve"> static or change over time?</w:t>
+      </w:r>
+      <w:r>
+        <w:t xml:space="preserve"> If so, the leader must communicate with followers.</w:t>
+      </w:r>
+    </w:p>
+    <w:p>
+      <w:r>
+        <w:t>This weekend: ICLOCS tutorials</w:t>
+      </w:r>
+    </w:p>
+    <w:p>
+      <w:r>
+        <w:t>Next week: ICLOCS-ROS for single agent</w:t>
+      </w:r>
+    </w:p>
+    <w:p>
+      <w:r>
+        <w:t>End of term: ICLOCS-R</w:t>
+      </w:r>
       <w:bookmarkStart w:id="0" w:name="_GoBack"/>
       <w:bookmarkEnd w:id="0"/>
+      <w:r>
+        <w:t>OS for multiple agents, trajectory planning for KAUST control scheme</w:t>
+      </w:r>
     </w:p>
     <w:sectPr>
       <w:headerReference w:type="default" r:id="rId7"/>

</xml_diff>